<commit_message>
error detected in queue model
</commit_message>
<xml_diff>
--- a/doc/release/Закон зебры.docx
+++ b/doc/release/Закон зебры.docx
@@ -6417,6 +6417,7 @@
         </w:rPr>
         <w:t>, который наз</w:t>
       </w:r>
+      <w:proofErr w:type="spellStart"/>
       <w:r>
         <w:rPr>
           <w:shd w:val="clear" w:color="auto" w:fill="FFFFFF"/>
@@ -6427,7 +6428,14 @@
         <w:rPr>
           <w:shd w:val="clear" w:color="auto" w:fill="FFFFFF"/>
         </w:rPr>
-        <w:t xml:space="preserve">вается </w:t>
+        <w:t>вается</w:t>
+      </w:r>
+      <w:proofErr w:type="spellEnd"/>
+      <w:r>
+        <w:rPr>
+          <w:shd w:val="clear" w:color="auto" w:fill="FFFFFF"/>
+        </w:rPr>
+        <w:t xml:space="preserve"> </w:t>
       </w:r>
       <w:r>
         <w:rPr>
@@ -6794,13 +6802,7 @@
         <w:t xml:space="preserve">ста </w:t>
       </w:r>
       <w:r>
-        <w:t>тысяч шагов и</w:t>
-      </w:r>
-      <w:r>
-        <w:t>г</w:t>
-      </w:r>
-      <w:r>
-        <w:t>ры.</w:t>
+        <w:t>тысяч шагов игры.</w:t>
       </w:r>
     </w:p>
     <w:p>
@@ -10922,21 +10924,7 @@
         <w:rPr>
           <w:shd w:val="clear" w:color="auto" w:fill="FFFFFF"/>
         </w:rPr>
-        <w:t>, в противном сл</w:t>
-      </w:r>
-      <w:proofErr w:type="spellStart"/>
-      <w:r>
-        <w:rPr>
-          <w:shd w:val="clear" w:color="auto" w:fill="FFFFFF"/>
-        </w:rPr>
-        <w:t>учае</w:t>
-      </w:r>
-      <w:proofErr w:type="spellEnd"/>
-      <w:r>
-        <w:rPr>
-          <w:shd w:val="clear" w:color="auto" w:fill="FFFFFF"/>
-        </w:rPr>
-        <w:t>, хвост будет расти неограниченно</w:t>
+        <w:t>, в противном случае, хвост будет расти неограниченно</w:t>
       </w:r>
       <w:r>
         <w:rPr>
@@ -11075,14 +11063,7 @@
             <w:rFonts w:ascii="Cambria Math" w:eastAsiaTheme="minorEastAsia" w:hAnsi="Cambria Math"/>
             <w:shd w:val="clear" w:color="auto" w:fill="FFFFFF"/>
           </w:rPr>
-          <m:t>λ = 1</m:t>
-        </m:r>
-        <m:r>
-          <w:rPr>
-            <w:rFonts w:ascii="Cambria Math" w:eastAsiaTheme="minorEastAsia" w:hAnsi="Cambria Math"/>
-            <w:shd w:val="clear" w:color="auto" w:fill="FFFFFF"/>
-          </w:rPr>
-          <m:t>0 человек/час</m:t>
+          <m:t>λ = 10 человек/час</m:t>
         </m:r>
       </m:oMath>
       <w:r>
@@ -11098,28 +11079,7 @@
             <w:rFonts w:ascii="Cambria Math" w:eastAsiaTheme="minorEastAsia" w:hAnsi="Cambria Math"/>
             <w:shd w:val="clear" w:color="auto" w:fill="FFFFFF"/>
           </w:rPr>
-          <m:t>μ</m:t>
-        </m:r>
-        <m:r>
-          <w:rPr>
-            <w:rFonts w:ascii="Cambria Math" w:eastAsiaTheme="minorEastAsia" w:hAnsi="Cambria Math"/>
-            <w:shd w:val="clear" w:color="auto" w:fill="FFFFFF"/>
-          </w:rPr>
-          <m:t xml:space="preserve"> = 1</m:t>
-        </m:r>
-        <m:r>
-          <w:rPr>
-            <w:rFonts w:ascii="Cambria Math" w:eastAsiaTheme="minorEastAsia" w:hAnsi="Cambria Math"/>
-            <w:shd w:val="clear" w:color="auto" w:fill="FFFFFF"/>
-          </w:rPr>
-          <m:t>5</m:t>
-        </m:r>
-        <m:r>
-          <w:rPr>
-            <w:rFonts w:ascii="Cambria Math" w:eastAsiaTheme="minorEastAsia" w:hAnsi="Cambria Math"/>
-            <w:shd w:val="clear" w:color="auto" w:fill="FFFFFF"/>
-          </w:rPr>
-          <m:t xml:space="preserve"> человек/час</m:t>
+          <m:t>μ = 15 человек/час</m:t>
         </m:r>
       </m:oMath>
       <w:r>
@@ -12145,7 +12105,49 @@
           <w:rFonts w:eastAsiaTheme="minorEastAsia"/>
           <w:shd w:val="clear" w:color="auto" w:fill="FFFFFF"/>
         </w:rPr>
-        <w:t xml:space="preserve"> Однако</w:t>
+        <w:t xml:space="preserve"> Однако, </w:t>
+      </w:r>
+      <w:r>
+        <w:rPr>
+          <w:rFonts w:eastAsiaTheme="minorEastAsia"/>
+          <w:shd w:val="clear" w:color="auto" w:fill="FFFFFF"/>
+        </w:rPr>
+        <w:t>если оператор отклонится от экспоненциального распределения времени обслуживания</w:t>
+      </w:r>
+      <w:r>
+        <w:rPr>
+          <w:rFonts w:eastAsiaTheme="minorEastAsia"/>
+          <w:shd w:val="clear" w:color="auto" w:fill="FFFFFF"/>
+        </w:rPr>
+        <w:t>,</w:t>
+      </w:r>
+      <w:r>
+        <w:rPr>
+          <w:rFonts w:eastAsiaTheme="minorEastAsia"/>
+          <w:shd w:val="clear" w:color="auto" w:fill="FFFFFF"/>
+        </w:rPr>
+        <w:t xml:space="preserve"> увел</w:t>
+      </w:r>
+      <w:r>
+        <w:rPr>
+          <w:rFonts w:eastAsiaTheme="minorEastAsia"/>
+          <w:shd w:val="clear" w:color="auto" w:fill="FFFFFF"/>
+        </w:rPr>
+        <w:t>и</w:t>
+      </w:r>
+      <w:r>
+        <w:rPr>
+          <w:rFonts w:eastAsiaTheme="minorEastAsia"/>
+          <w:shd w:val="clear" w:color="auto" w:fill="FFFFFF"/>
+        </w:rPr>
+        <w:t>чив дисперсию,</w:t>
+      </w:r>
+      <w:r>
+        <w:rPr>
+          <w:rFonts w:eastAsiaTheme="minorEastAsia"/>
+          <w:shd w:val="clear" w:color="auto" w:fill="FFFFFF"/>
+        </w:rPr>
+        <w:t xml:space="preserve"> то при той же интенсивности его работы, среднее время обслуживания клиента изменится </w:t>
       </w:r>
       <w:proofErr w:type="gramStart"/>
       <w:r>
@@ -12153,7 +12155,7 @@
           <w:rFonts w:eastAsiaTheme="minorEastAsia"/>
           <w:shd w:val="clear" w:color="auto" w:fill="FFFFFF"/>
         </w:rPr>
-        <w:t>,</w:t>
+        <w:t>и</w:t>
       </w:r>
       <w:proofErr w:type="gramEnd"/>
       <w:r>
@@ -12162,48 +12164,6 @@
           <w:shd w:val="clear" w:color="auto" w:fill="FFFFFF"/>
         </w:rPr>
         <w:t xml:space="preserve"> </w:t>
-      </w:r>
-      <w:r>
-        <w:rPr>
-          <w:rFonts w:eastAsiaTheme="minorEastAsia"/>
-          <w:shd w:val="clear" w:color="auto" w:fill="FFFFFF"/>
-        </w:rPr>
-        <w:t>если оператор отклонится от экспоненциального распределения времени обслуживания</w:t>
-      </w:r>
-      <w:r>
-        <w:rPr>
-          <w:rFonts w:eastAsiaTheme="minorEastAsia"/>
-          <w:shd w:val="clear" w:color="auto" w:fill="FFFFFF"/>
-        </w:rPr>
-        <w:t>,</w:t>
-      </w:r>
-      <w:r>
-        <w:rPr>
-          <w:rFonts w:eastAsiaTheme="minorEastAsia"/>
-          <w:shd w:val="clear" w:color="auto" w:fill="FFFFFF"/>
-        </w:rPr>
-        <w:t xml:space="preserve"> увел</w:t>
-      </w:r>
-      <w:r>
-        <w:rPr>
-          <w:rFonts w:eastAsiaTheme="minorEastAsia"/>
-          <w:shd w:val="clear" w:color="auto" w:fill="FFFFFF"/>
-        </w:rPr>
-        <w:t>и</w:t>
-      </w:r>
-      <w:r>
-        <w:rPr>
-          <w:rFonts w:eastAsiaTheme="minorEastAsia"/>
-          <w:shd w:val="clear" w:color="auto" w:fill="FFFFFF"/>
-        </w:rPr>
-        <w:t>чив дисперсию,</w:t>
-      </w:r>
-      <w:r>
-        <w:rPr>
-          <w:rFonts w:eastAsiaTheme="minorEastAsia"/>
-          <w:shd w:val="clear" w:color="auto" w:fill="FFFFFF"/>
-        </w:rPr>
-        <w:t xml:space="preserve"> то при той же интенсивности его работы, среднее время обслуживания клиента изменится и </w:t>
       </w:r>
       <w:r>
         <w:rPr>
@@ -12412,59 +12372,8 @@
           <w:lang w:val="en-US"/>
         </w:rPr>
       </w:pPr>
-      <w:r>
-        <w:rPr>
-          <w:shd w:val="clear" w:color="auto" w:fill="FFFFFF"/>
-        </w:rPr>
-        <w:drawing>
-          <wp:inline distT="0" distB="0" distL="0" distR="0" wp14:anchorId="051F9894" wp14:editId="282D0F81">
-            <wp:extent cx="4682577" cy="3554233"/>
-            <wp:effectExtent l="0" t="0" r="3810" b="8255"/>
-            <wp:docPr id="27" name="Рисунок 27" descr="C:\tmp\podlost\ToH\work\figures\happy\2019-02-09_18-20-44.png"/>
-            <wp:cNvGraphicFramePr>
-              <a:graphicFrameLocks xmlns:a="http://schemas.openxmlformats.org/drawingml/2006/main" noChangeAspect="1"/>
-            </wp:cNvGraphicFramePr>
-            <a:graphic xmlns:a="http://schemas.openxmlformats.org/drawingml/2006/main">
-              <a:graphicData uri="http://schemas.openxmlformats.org/drawingml/2006/picture">
-                <pic:pic xmlns:pic="http://schemas.openxmlformats.org/drawingml/2006/picture">
-                  <pic:nvPicPr>
-                    <pic:cNvPr id="0" name="Picture 3" descr="C:\tmp\podlost\ToH\work\figures\happy\2019-02-09_18-20-44.png"/>
-                    <pic:cNvPicPr>
-                      <a:picLocks noChangeAspect="1" noChangeArrowheads="1"/>
-                    </pic:cNvPicPr>
-                  </pic:nvPicPr>
-                  <pic:blipFill>
-                    <a:blip r:embed="rId31">
-                      <a:extLst>
-                        <a:ext uri="{28A0092B-C50C-407E-A947-70E740481C1C}">
-                          <a14:useLocalDpi xmlns:a14="http://schemas.microsoft.com/office/drawing/2010/main" val="0"/>
-                        </a:ext>
-                      </a:extLst>
-                    </a:blip>
-                    <a:srcRect/>
-                    <a:stretch>
-                      <a:fillRect/>
-                    </a:stretch>
-                  </pic:blipFill>
-                  <pic:spPr bwMode="auto">
-                    <a:xfrm>
-                      <a:off x="0" y="0"/>
-                      <a:ext cx="4682692" cy="3554321"/>
-                    </a:xfrm>
-                    <a:prstGeom prst="rect">
-                      <a:avLst/>
-                    </a:prstGeom>
-                    <a:noFill/>
-                    <a:ln>
-                      <a:noFill/>
-                    </a:ln>
-                  </pic:spPr>
-                </pic:pic>
-              </a:graphicData>
-            </a:graphic>
-          </wp:inline>
-        </w:drawing>
-      </w:r>
+      <w:bookmarkStart w:id="1" w:name="_GoBack"/>
+      <w:bookmarkEnd w:id="1"/>
     </w:p>
     <w:p>
       <w:pPr>
@@ -12596,14 +12505,7 @@
             <w:rFonts w:ascii="Cambria Math" w:hAnsi="Cambria Math"/>
             <w:shd w:val="clear" w:color="auto" w:fill="FFFFFF"/>
           </w:rPr>
-          <m:t>λ= 1</m:t>
-        </m:r>
-        <m:r>
-          <w:rPr>
-            <w:rFonts w:ascii="Cambria Math" w:hAnsi="Cambria Math"/>
-            <w:shd w:val="clear" w:color="auto" w:fill="FFFFFF"/>
-          </w:rPr>
-          <m:t>0</m:t>
+          <m:t>λ= 10</m:t>
         </m:r>
       </m:oMath>
       <w:r>
@@ -12654,21 +12556,7 @@
             <w:rFonts w:ascii="Cambria Math" w:hAnsi="Cambria Math"/>
             <w:shd w:val="clear" w:color="auto" w:fill="FFFFFF"/>
           </w:rPr>
-          <m:t xml:space="preserve">μ = </m:t>
-        </m:r>
-        <m:r>
-          <w:rPr>
-            <w:rFonts w:ascii="Cambria Math" w:hAnsi="Cambria Math"/>
-            <w:shd w:val="clear" w:color="auto" w:fill="FFFFFF"/>
-          </w:rPr>
-          <m:t>1</m:t>
-        </m:r>
-        <m:r>
-          <w:rPr>
-            <w:rFonts w:ascii="Cambria Math" w:hAnsi="Cambria Math"/>
-            <w:shd w:val="clear" w:color="auto" w:fill="FFFFFF"/>
-          </w:rPr>
-          <m:t>5</m:t>
+          <m:t>μ = 15</m:t>
         </m:r>
       </m:oMath>
       <w:r>
@@ -12695,14 +12583,7 @@
             <w:rFonts w:ascii="Cambria Math" w:hAnsi="Cambria Math"/>
             <w:shd w:val="clear" w:color="auto" w:fill="FFFFFF"/>
           </w:rPr>
-          <m:t>σ = 4</m:t>
-        </m:r>
-        <m:r>
-          <w:rPr>
-            <w:rFonts w:ascii="Cambria Math" w:hAnsi="Cambria Math"/>
-            <w:shd w:val="clear" w:color="auto" w:fill="FFFFFF"/>
-          </w:rPr>
-          <m:t>μ</m:t>
+          <m:t>σ = 4μ</m:t>
         </m:r>
       </m:oMath>
       <w:r>
@@ -12819,26 +12700,13 @@
         <w:rPr>
           <w:shd w:val="clear" w:color="auto" w:fill="FFFFFF"/>
         </w:rPr>
-        <w:lastRenderedPageBreak/>
         <w:t xml:space="preserve">дившись, оператор очень быстро с ним справляется. </w:t>
       </w:r>
       <w:r>
         <w:rPr>
           <w:shd w:val="clear" w:color="auto" w:fill="FFFFFF"/>
         </w:rPr>
-        <w:t>Этот результат демо</w:t>
-      </w:r>
-      <w:r>
-        <w:rPr>
-          <w:shd w:val="clear" w:color="auto" w:fill="FFFFFF"/>
-        </w:rPr>
-        <w:t>н</w:t>
-      </w:r>
-      <w:r>
-        <w:rPr>
-          <w:shd w:val="clear" w:color="auto" w:fill="FFFFFF"/>
-        </w:rPr>
-        <w:t>стрирует, что вовсе не среднее значение характеризует случайную величину, а её распределение со вс</w:t>
+        <w:t>Этот результат демонстрирует, что вовсе не среднее значение характеризует случайную величину, а её распределение со вс</w:t>
       </w:r>
       <w:r>
         <w:rPr>
@@ -12850,19 +12718,7 @@
         <w:rPr>
           <w:shd w:val="clear" w:color="auto" w:fill="FFFFFF"/>
         </w:rPr>
-        <w:t>ми хвостами и несимметричными особе</w:t>
-      </w:r>
-      <w:r>
-        <w:rPr>
-          <w:shd w:val="clear" w:color="auto" w:fill="FFFFFF"/>
-        </w:rPr>
-        <w:t>н</w:t>
-      </w:r>
-      <w:r>
-        <w:rPr>
-          <w:shd w:val="clear" w:color="auto" w:fill="FFFFFF"/>
-        </w:rPr>
-        <w:t>ностями.</w:t>
+        <w:t>ми хвостами и несимметричными особенностями.</w:t>
       </w:r>
     </w:p>
     <w:p>
@@ -12918,57 +12774,7 @@
         <w:rPr>
           <w:shd w:val="clear" w:color="auto" w:fill="FFFFFF"/>
         </w:rPr>
-        <w:t>сти к уменьшению пропускной способности всей сети</w:t>
-      </w:r>
-      <w:proofErr w:type="gramStart"/>
-      <w:r>
-        <w:rPr>
-          <w:shd w:val="clear" w:color="auto" w:fill="FFFFFF"/>
-        </w:rPr>
-        <w:t>.</w:t>
-      </w:r>
-      <w:proofErr w:type="gramEnd"/>
-      <w:r>
-        <w:rPr>
-          <w:shd w:val="clear" w:color="auto" w:fill="FFFFFF"/>
-        </w:rPr>
-        <w:t xml:space="preserve"> Этот парадокс </w:t>
-      </w:r>
-      <w:r>
-        <w:rPr>
-          <w:shd w:val="clear" w:color="auto" w:fill="FFFFFF"/>
-        </w:rPr>
-        <w:t>получи</w:t>
-      </w:r>
-      <w:r>
-        <w:rPr>
-          <w:shd w:val="clear" w:color="auto" w:fill="FFFFFF"/>
-        </w:rPr>
-        <w:t>л</w:t>
-      </w:r>
-      <w:r>
-        <w:rPr>
-          <w:shd w:val="clear" w:color="auto" w:fill="FFFFFF"/>
-        </w:rPr>
-        <w:t xml:space="preserve"> достато</w:t>
-      </w:r>
-      <w:r>
-        <w:rPr>
-          <w:shd w:val="clear" w:color="auto" w:fill="FFFFFF"/>
-        </w:rPr>
-        <w:t>ч</w:t>
-      </w:r>
-      <w:r>
-        <w:rPr>
-          <w:shd w:val="clear" w:color="auto" w:fill="FFFFFF"/>
-        </w:rPr>
-        <w:t>но широкую известность тогда, когда</w:t>
-      </w:r>
-      <w:r>
-        <w:rPr>
-          <w:shd w:val="clear" w:color="auto" w:fill="FFFFFF"/>
-        </w:rPr>
-        <w:t>… позже…</w:t>
+        <w:t>сти к уменьшению пропускной способности всей сети. Этот парадокс получил достаточно широкую известность тогда, когда… позже…</w:t>
       </w:r>
     </w:p>
     <w:p>
@@ -12979,15 +12785,7 @@
         <w:rPr>
           <w:shd w:val="clear" w:color="auto" w:fill="FFFFFF"/>
         </w:rPr>
-        <w:t>Нечто подобное мы можем наблюдать в поликлинике, когда выстраивается очередь из имеющих право проходить вне очереди, которая тормозит всех</w:t>
-      </w:r>
-      <w:bookmarkStart w:id="1" w:name="_GoBack"/>
-      <w:bookmarkEnd w:id="1"/>
-      <w:r>
-        <w:rPr>
-          <w:shd w:val="clear" w:color="auto" w:fill="FFFFFF"/>
-        </w:rPr>
-        <w:t>.</w:t>
+        <w:t>Нечто подобное мы можем наблюдать в поликлинике, когда выстраивается очередь из имеющих право проходить вне очереди, которая тормозит всех.</w:t>
       </w:r>
     </w:p>
     <w:sectPr>
@@ -14925,7 +14723,7 @@
 </file>
 
 <file path=customXml/itemProps1.xml><?xml version="1.0" encoding="utf-8"?>
-<ds:datastoreItem xmlns:ds="http://schemas.openxmlformats.org/officeDocument/2006/customXml" ds:itemID="{803967CC-C2ED-45EC-B4C9-F90C3B58C831}">
+<ds:datastoreItem xmlns:ds="http://schemas.openxmlformats.org/officeDocument/2006/customXml" ds:itemID="{606478FA-5300-4341-9735-E8887874C1BF}">
   <ds:schemaRefs>
     <ds:schemaRef ds:uri="http://schemas.openxmlformats.org/officeDocument/2006/bibliography"/>
   </ds:schemaRefs>

</xml_diff>